<commit_message>
LIMANDO ARESTAS, FASE FINAL
</commit_message>
<xml_diff>
--- a/_documentos/RELATÓRIO ORIGINAL.docx
+++ b/_documentos/RELATÓRIO ORIGINAL.docx
@@ -628,6 +628,8 @@
         </w:rPr>
         <w:t>Módulos</w:t>
       </w:r>
+      <w:bookmarkStart w:id="0" w:name="_GoBack"/>
+      <w:bookmarkEnd w:id="0"/>
       <w:r>
         <w:rPr>
           <w:rFonts w:ascii="Calibri" w:eastAsia="Calibri" w:hAnsi="Calibri" w:cs="Calibri"/>
@@ -636,7 +638,7 @@
           <w:sz w:val="32"/>
           <w:szCs w:val="32"/>
         </w:rPr>
-        <w:t xml:space="preserve"> de</w:t>
+        <w:t xml:space="preserve">: </w:t>
       </w:r>
       <w:r>
         <w:rPr>
@@ -646,7 +648,7 @@
           <w:sz w:val="32"/>
           <w:szCs w:val="32"/>
         </w:rPr>
-        <w:t xml:space="preserve">: </w:t>
+        <w:t>Gestão de Utilizadores</w:t>
       </w:r>
       <w:r>
         <w:rPr>
@@ -656,7 +658,7 @@
           <w:sz w:val="32"/>
           <w:szCs w:val="32"/>
         </w:rPr>
-        <w:t xml:space="preserve">Segurança </w:t>
+        <w:t xml:space="preserve"> </w:t>
       </w:r>
       <w:r>
         <w:rPr>
@@ -809,8 +811,8 @@
         </w:rPr>
         <w:t xml:space="preserve"> </w:t>
       </w:r>
-      <w:bookmarkStart w:id="0" w:name="_gjdgxs" w:colFirst="0" w:colLast="0"/>
-      <w:bookmarkEnd w:id="0"/>
+      <w:bookmarkStart w:id="1" w:name="_gjdgxs" w:colFirst="0" w:colLast="0"/>
+      <w:bookmarkEnd w:id="1"/>
       <w:r>
         <w:rPr>
           <w:rFonts w:ascii="Calibri" w:eastAsia="Calibri" w:hAnsi="Calibri" w:cs="Calibri"/>
@@ -845,10 +847,10 @@
           <w:noProof/>
         </w:rPr>
       </w:pPr>
-      <w:bookmarkStart w:id="1" w:name="_Toc351972500"/>
-      <w:bookmarkStart w:id="2" w:name="_Toc358449087"/>
-      <w:bookmarkStart w:id="3" w:name="_Toc136810533"/>
-      <w:bookmarkStart w:id="4" w:name="_Toc136810560"/>
+      <w:bookmarkStart w:id="2" w:name="_Toc351972500"/>
+      <w:bookmarkStart w:id="3" w:name="_Toc358449087"/>
+      <w:bookmarkStart w:id="4" w:name="_Toc136810533"/>
+      <w:bookmarkStart w:id="5" w:name="_Toc136810560"/>
       <w:r>
         <w:rPr>
           <w:noProof/>
@@ -856,10 +858,10 @@
         <w:lastRenderedPageBreak/>
         <w:t>DEDICATÓRIA</w:t>
       </w:r>
-      <w:bookmarkEnd w:id="1"/>
       <w:bookmarkEnd w:id="2"/>
       <w:bookmarkEnd w:id="3"/>
       <w:bookmarkEnd w:id="4"/>
+      <w:bookmarkEnd w:id="5"/>
     </w:p>
     <w:p>
       <w:r>
@@ -1009,8 +1011,8 @@
           <w:noProof/>
         </w:rPr>
       </w:pPr>
-      <w:bookmarkStart w:id="5" w:name="_Toc136810534"/>
-      <w:bookmarkStart w:id="6" w:name="_Toc136810561"/>
+      <w:bookmarkStart w:id="6" w:name="_Toc136810534"/>
+      <w:bookmarkStart w:id="7" w:name="_Toc136810561"/>
       <w:r>
         <w:rPr>
           <w:noProof/>
@@ -1018,8 +1020,8 @@
         <w:lastRenderedPageBreak/>
         <w:t>RESUMO</w:t>
       </w:r>
-      <w:bookmarkEnd w:id="5"/>
       <w:bookmarkEnd w:id="6"/>
+      <w:bookmarkEnd w:id="7"/>
       <w:r>
         <w:rPr>
           <w:noProof/>
@@ -1054,8 +1056,8 @@
           <w:lang w:val="en-US"/>
         </w:rPr>
       </w:pPr>
-      <w:bookmarkStart w:id="7" w:name="_Toc136810535"/>
-      <w:bookmarkStart w:id="8" w:name="_Toc136810562"/>
+      <w:bookmarkStart w:id="8" w:name="_Toc136810535"/>
+      <w:bookmarkStart w:id="9" w:name="_Toc136810562"/>
       <w:r>
         <w:rPr>
           <w:noProof/>
@@ -1064,8 +1066,8 @@
         <w:lastRenderedPageBreak/>
         <w:t>ABSTRACT</w:t>
       </w:r>
-      <w:bookmarkEnd w:id="7"/>
       <w:bookmarkEnd w:id="8"/>
+      <w:bookmarkEnd w:id="9"/>
     </w:p>
     <w:p>
       <w:pPr>
@@ -1081,8 +1083,8 @@
         </w:rPr>
         <w:t>Currently, there are many Angolan young graduates who are willing to offer their services to society. However, there are several challenges when it comes to job searching and managing job applications in employers' entities. In order to address this issue, the Application Management System was developed, an automated platform that allows candidates to apply for available job vacancies and enables companies to manage their vacancies digitally. The aim of this system is to optimize the job search process and make the application management more efficient and accessible for all parties involved.</w:t>
       </w:r>
-      <w:bookmarkStart w:id="9" w:name="_Toc351972503"/>
-      <w:bookmarkStart w:id="10" w:name="_Toc358449090"/>
+      <w:bookmarkStart w:id="10" w:name="_Toc351972503"/>
+      <w:bookmarkStart w:id="11" w:name="_Toc358449090"/>
       <w:r>
         <w:rPr>
           <w:noProof/>
@@ -1098,8 +1100,8 @@
           <w:noProof/>
         </w:rPr>
       </w:pPr>
-      <w:bookmarkStart w:id="11" w:name="_Toc136810536"/>
-      <w:bookmarkStart w:id="12" w:name="_Toc136810563"/>
+      <w:bookmarkStart w:id="12" w:name="_Toc136810536"/>
+      <w:bookmarkStart w:id="13" w:name="_Toc136810563"/>
       <w:r>
         <w:rPr>
           <w:noProof/>
@@ -1110,10 +1112,10 @@
       <w:r>
         <w:t>GERAL</w:t>
       </w:r>
-      <w:bookmarkEnd w:id="9"/>
       <w:bookmarkEnd w:id="10"/>
       <w:bookmarkEnd w:id="11"/>
       <w:bookmarkEnd w:id="12"/>
+      <w:bookmarkEnd w:id="13"/>
     </w:p>
     <w:p>
       <w:pPr>
@@ -2606,8 +2608,8 @@
           <w:noProof/>
         </w:rPr>
       </w:pPr>
-      <w:bookmarkStart w:id="13" w:name="_Toc136810537"/>
-      <w:bookmarkStart w:id="14" w:name="_Toc136810564"/>
+      <w:bookmarkStart w:id="14" w:name="_Toc136810537"/>
+      <w:bookmarkStart w:id="15" w:name="_Toc136810564"/>
       <w:r>
         <w:rPr>
           <w:noProof/>
@@ -2615,8 +2617,8 @@
         <w:lastRenderedPageBreak/>
         <w:t>ÍNDICE DETALHADO</w:t>
       </w:r>
-      <w:bookmarkEnd w:id="13"/>
       <w:bookmarkEnd w:id="14"/>
+      <w:bookmarkEnd w:id="15"/>
     </w:p>
     <w:p>
       <w:pPr>
@@ -9145,16 +9147,16 @@
         <w:lastRenderedPageBreak/>
         <w:fldChar w:fldCharType="end"/>
       </w:r>
-      <w:bookmarkStart w:id="15" w:name="_Toc136810538"/>
-      <w:bookmarkStart w:id="16" w:name="_Toc136810565"/>
+      <w:bookmarkStart w:id="16" w:name="_Toc136810538"/>
+      <w:bookmarkStart w:id="17" w:name="_Toc136810565"/>
       <w:r>
         <w:rPr>
           <w:noProof/>
         </w:rPr>
         <w:t>ÍNDICE DE TABELAS</w:t>
       </w:r>
-      <w:bookmarkEnd w:id="15"/>
       <w:bookmarkEnd w:id="16"/>
+      <w:bookmarkEnd w:id="17"/>
       <w:r>
         <w:rPr>
           <w:noProof/>
@@ -10128,16 +10130,16 @@
         <w:lastRenderedPageBreak/>
         <w:fldChar w:fldCharType="end"/>
       </w:r>
-      <w:bookmarkStart w:id="17" w:name="_Toc136810539"/>
-      <w:bookmarkStart w:id="18" w:name="_Toc136810566"/>
+      <w:bookmarkStart w:id="18" w:name="_Toc136810539"/>
+      <w:bookmarkStart w:id="19" w:name="_Toc136810566"/>
       <w:r>
         <w:rPr>
           <w:noProof/>
         </w:rPr>
         <w:t>ÍNDICE DE FIGURAS</w:t>
       </w:r>
-      <w:bookmarkEnd w:id="17"/>
       <w:bookmarkEnd w:id="18"/>
+      <w:bookmarkEnd w:id="19"/>
     </w:p>
     <w:p>
       <w:pPr>
@@ -11382,8 +11384,8 @@
         </w:rPr>
         <w:fldChar w:fldCharType="end"/>
       </w:r>
-      <w:bookmarkStart w:id="19" w:name="_Toc136810540"/>
-      <w:bookmarkStart w:id="20" w:name="_Toc136810567"/>
+      <w:bookmarkStart w:id="20" w:name="_Toc136810540"/>
+      <w:bookmarkStart w:id="21" w:name="_Toc136810567"/>
       <w:r>
         <w:rPr>
           <w:noProof/>
@@ -11405,8 +11407,8 @@
         <w:lastRenderedPageBreak/>
         <w:t>LISTA DE SIGLAS E ABREVIATURAS</w:t>
       </w:r>
-      <w:bookmarkEnd w:id="19"/>
       <w:bookmarkEnd w:id="20"/>
+      <w:bookmarkEnd w:id="21"/>
     </w:p>
     <w:tbl>
       <w:tblPr>
@@ -12227,25 +12229,38 @@
           <w:docGrid w:linePitch="360"/>
         </w:sectPr>
       </w:pPr>
-      <w:bookmarkStart w:id="21" w:name="_Toc136810811"/>
+      <w:bookmarkStart w:id="22" w:name="_Toc136810811"/>
       <w:r>
         <w:t xml:space="preserve">Tabela </w:t>
       </w:r>
-      <w:fldSimple w:instr=" SEQ Tabela \* ARABIC ">
-        <w:r>
-          <w:rPr>
-            <w:noProof/>
-          </w:rPr>
-          <w:t>1</w:t>
-        </w:r>
-      </w:fldSimple>
+      <w:r>
+        <w:fldChar w:fldCharType="begin"/>
+      </w:r>
+      <w:r>
+        <w:instrText xml:space="preserve"> SEQ Tabela \* ARABIC </w:instrText>
+      </w:r>
+      <w:r>
+        <w:fldChar w:fldCharType="separate"/>
+      </w:r>
+      <w:r>
+        <w:rPr>
+          <w:noProof/>
+        </w:rPr>
+        <w:t>1</w:t>
+      </w:r>
+      <w:r>
+        <w:rPr>
+          <w:noProof/>
+        </w:rPr>
+        <w:fldChar w:fldCharType="end"/>
+      </w:r>
       <w:r>
         <w:t xml:space="preserve"> – Lista de siglas e a</w:t>
       </w:r>
       <w:r>
         <w:t>breviaturas</w:t>
       </w:r>
-      <w:bookmarkEnd w:id="21"/>
+      <w:bookmarkEnd w:id="22"/>
     </w:p>
     <w:p>
       <w:pPr>
@@ -12255,10 +12270,10 @@
           <w:noProof/>
         </w:rPr>
       </w:pPr>
-      <w:bookmarkStart w:id="22" w:name="_Toc358449093"/>
-      <w:bookmarkStart w:id="23" w:name="_Toc351972507"/>
-      <w:bookmarkStart w:id="24" w:name="_Toc136810541"/>
-      <w:bookmarkStart w:id="25" w:name="_Toc136810568"/>
+      <w:bookmarkStart w:id="23" w:name="_Toc358449093"/>
+      <w:bookmarkStart w:id="24" w:name="_Toc351972507"/>
+      <w:bookmarkStart w:id="25" w:name="_Toc136810541"/>
+      <w:bookmarkStart w:id="26" w:name="_Toc136810568"/>
       <w:r>
         <w:rPr>
           <w:noProof/>
@@ -12266,11 +12281,11 @@
         <w:lastRenderedPageBreak/>
         <w:t>INTRODUÇÃO</w:t>
       </w:r>
-      <w:bookmarkStart w:id="26" w:name="_Toc351972508"/>
-      <w:bookmarkEnd w:id="22"/>
+      <w:bookmarkStart w:id="27" w:name="_Toc351972508"/>
       <w:bookmarkEnd w:id="23"/>
       <w:bookmarkEnd w:id="24"/>
       <w:bookmarkEnd w:id="25"/>
+      <w:bookmarkEnd w:id="26"/>
     </w:p>
     <w:p>
       <w:pPr>
@@ -12279,14 +12294,14 @@
           <w:noProof/>
         </w:rPr>
       </w:pPr>
-      <w:bookmarkStart w:id="27" w:name="_Toc136810569"/>
+      <w:bookmarkStart w:id="28" w:name="_Toc136810569"/>
       <w:r>
         <w:rPr>
           <w:noProof/>
         </w:rPr>
         <w:t>Considerações Iniciais</w:t>
       </w:r>
-      <w:bookmarkEnd w:id="27"/>
+      <w:bookmarkEnd w:id="28"/>
     </w:p>
     <w:p>
       <w:r>
@@ -12320,7 +12335,7 @@
           <w:noProof/>
         </w:rPr>
       </w:pPr>
-      <w:bookmarkStart w:id="28" w:name="_Toc136810570"/>
+      <w:bookmarkStart w:id="29" w:name="_Toc136810570"/>
       <w:r>
         <w:rPr>
           <w:noProof/>
@@ -12328,7 +12343,7 @@
         <w:lastRenderedPageBreak/>
         <w:t>Objectivos</w:t>
       </w:r>
-      <w:bookmarkEnd w:id="28"/>
+      <w:bookmarkEnd w:id="29"/>
     </w:p>
     <w:p>
       <w:pPr>
@@ -12337,14 +12352,14 @@
           <w:noProof/>
         </w:rPr>
       </w:pPr>
-      <w:bookmarkStart w:id="29" w:name="_Toc136810571"/>
+      <w:bookmarkStart w:id="30" w:name="_Toc136810571"/>
       <w:r>
         <w:rPr>
           <w:noProof/>
         </w:rPr>
         <w:t>Objectivo Geral</w:t>
       </w:r>
-      <w:bookmarkEnd w:id="29"/>
+      <w:bookmarkEnd w:id="30"/>
     </w:p>
     <w:p>
       <w:pPr>
@@ -12402,7 +12417,7 @@
           <w:noProof/>
         </w:rPr>
       </w:pPr>
-      <w:bookmarkStart w:id="30" w:name="_Toc136810572"/>
+      <w:bookmarkStart w:id="31" w:name="_Toc136810572"/>
       <w:r>
         <w:rPr>
           <w:noProof/>
@@ -12421,7 +12436,7 @@
         </w:rPr>
         <w:t>s</w:t>
       </w:r>
-      <w:bookmarkEnd w:id="30"/>
+      <w:bookmarkEnd w:id="31"/>
     </w:p>
     <w:p>
       <w:pPr>
@@ -12586,14 +12601,14 @@
           <w:noProof/>
         </w:rPr>
       </w:pPr>
-      <w:bookmarkStart w:id="31" w:name="_Toc136810573"/>
+      <w:bookmarkStart w:id="32" w:name="_Toc136810573"/>
       <w:r>
         <w:rPr>
           <w:noProof/>
         </w:rPr>
         <w:t>Problemática</w:t>
       </w:r>
-      <w:bookmarkEnd w:id="31"/>
+      <w:bookmarkEnd w:id="32"/>
     </w:p>
     <w:p>
       <w:pPr>
@@ -12634,14 +12649,14 @@
           <w:noProof/>
         </w:rPr>
       </w:pPr>
-      <w:bookmarkStart w:id="32" w:name="_Toc136810574"/>
+      <w:bookmarkStart w:id="33" w:name="_Toc136810574"/>
       <w:r>
         <w:rPr>
           <w:noProof/>
         </w:rPr>
         <w:t>Solução Desenvolvida</w:t>
       </w:r>
-      <w:bookmarkEnd w:id="32"/>
+      <w:bookmarkEnd w:id="33"/>
     </w:p>
     <w:p>
       <w:pPr>
@@ -12661,7 +12676,7 @@
         </w:rPr>
         <w:t>tornará o processo de seleção e candidatura mais eficiente e automatizado, permitindo que os candidatos possam concorrer às vagas disponíveis de forma totalmente digital.</w:t>
       </w:r>
-      <w:bookmarkStart w:id="33" w:name="_Toc136810575"/>
+      <w:bookmarkStart w:id="34" w:name="_Toc136810575"/>
       <w:r>
         <w:rPr>
           <w:noProof/>
@@ -12683,7 +12698,7 @@
         <w:lastRenderedPageBreak/>
         <w:t>Estrutura do Relatório</w:t>
       </w:r>
-      <w:bookmarkEnd w:id="33"/>
+      <w:bookmarkEnd w:id="34"/>
     </w:p>
     <w:p>
       <w:pPr>
@@ -12717,8 +12732,8 @@
           <w:noProof/>
         </w:rPr>
       </w:pPr>
-      <w:bookmarkStart w:id="34" w:name="_Toc104202092"/>
-      <w:bookmarkStart w:id="35" w:name="_Toc136810576"/>
+      <w:bookmarkStart w:id="35" w:name="_Toc104202092"/>
+      <w:bookmarkStart w:id="36" w:name="_Toc136810576"/>
       <w:r>
         <w:rPr>
           <w:rStyle w:val="Ttulo3Char"/>
@@ -12727,7 +12742,7 @@
         </w:rPr>
         <w:t>Capítulo 1</w:t>
       </w:r>
-      <w:bookmarkEnd w:id="34"/>
+      <w:bookmarkEnd w:id="35"/>
       <w:r>
         <w:rPr>
           <w:rStyle w:val="Ttulo3Char"/>
@@ -12760,7 +12775,7 @@
         </w:rPr>
         <w:t>Introdução</w:t>
       </w:r>
-      <w:bookmarkEnd w:id="35"/>
+      <w:bookmarkEnd w:id="36"/>
       <w:r>
         <w:rPr>
           <w:noProof/>
@@ -12786,8 +12801,8 @@
           <w:noProof/>
         </w:rPr>
       </w:pPr>
-      <w:bookmarkStart w:id="36" w:name="_Toc104202093"/>
-      <w:bookmarkStart w:id="37" w:name="_Toc136810577"/>
+      <w:bookmarkStart w:id="37" w:name="_Toc104202093"/>
+      <w:bookmarkStart w:id="38" w:name="_Toc136810577"/>
       <w:r>
         <w:rPr>
           <w:rStyle w:val="Ttulo3Char"/>
@@ -12796,7 +12811,7 @@
         </w:rPr>
         <w:t>Capítulo 2</w:t>
       </w:r>
-      <w:bookmarkEnd w:id="36"/>
+      <w:bookmarkEnd w:id="37"/>
       <w:r>
         <w:rPr>
           <w:rStyle w:val="Ttulo3Char"/>
@@ -12837,7 +12852,7 @@
         </w:rPr>
         <w:t>Sistema</w:t>
       </w:r>
-      <w:bookmarkEnd w:id="37"/>
+      <w:bookmarkEnd w:id="38"/>
       <w:r>
         <w:rPr>
           <w:rFonts w:asciiTheme="majorHAnsi" w:hAnsiTheme="majorHAnsi"/>
@@ -12858,8 +12873,8 @@
           <w:noProof/>
         </w:rPr>
       </w:pPr>
-      <w:bookmarkStart w:id="38" w:name="_Toc104202094"/>
-      <w:bookmarkStart w:id="39" w:name="_Toc136810578"/>
+      <w:bookmarkStart w:id="39" w:name="_Toc104202094"/>
+      <w:bookmarkStart w:id="40" w:name="_Toc136810578"/>
       <w:r>
         <w:rPr>
           <w:rStyle w:val="Ttulo3Char"/>
@@ -12868,7 +12883,7 @@
         </w:rPr>
         <w:t>Capítulo 3</w:t>
       </w:r>
-      <w:bookmarkEnd w:id="38"/>
+      <w:bookmarkEnd w:id="39"/>
       <w:r>
         <w:rPr>
           <w:rStyle w:val="Ttulo3Char"/>
@@ -12893,7 +12908,7 @@
         </w:rPr>
         <w:t xml:space="preserve"> Tecnologias e Ferramentas</w:t>
       </w:r>
-      <w:bookmarkEnd w:id="39"/>
+      <w:bookmarkEnd w:id="40"/>
       <w:r>
         <w:rPr>
           <w:rFonts w:asciiTheme="majorHAnsi" w:hAnsiTheme="majorHAnsi"/>
@@ -12932,8 +12947,8 @@
           <w:noProof/>
         </w:rPr>
       </w:pPr>
-      <w:bookmarkStart w:id="40" w:name="_Toc104202095"/>
-      <w:bookmarkStart w:id="41" w:name="_Toc136810579"/>
+      <w:bookmarkStart w:id="41" w:name="_Toc104202095"/>
+      <w:bookmarkStart w:id="42" w:name="_Toc136810579"/>
       <w:r>
         <w:rPr>
           <w:rStyle w:val="Ttulo3Char"/>
@@ -12942,7 +12957,7 @@
         </w:rPr>
         <w:t>Capítulo 4</w:t>
       </w:r>
-      <w:bookmarkEnd w:id="40"/>
+      <w:bookmarkEnd w:id="41"/>
       <w:r>
         <w:rPr>
           <w:rStyle w:val="Ttulo3Char"/>
@@ -12959,7 +12974,7 @@
         </w:rPr>
         <w:t>Arquitetura do Sistema</w:t>
       </w:r>
-      <w:bookmarkEnd w:id="41"/>
+      <w:bookmarkEnd w:id="42"/>
       <w:r>
         <w:rPr>
           <w:rFonts w:asciiTheme="majorHAnsi" w:hAnsiTheme="majorHAnsi"/>
@@ -13034,8 +13049,8 @@
           <w:noProof/>
         </w:rPr>
       </w:pPr>
-      <w:bookmarkStart w:id="42" w:name="_Toc104202096"/>
-      <w:bookmarkStart w:id="43" w:name="_Toc136810580"/>
+      <w:bookmarkStart w:id="43" w:name="_Toc104202096"/>
+      <w:bookmarkStart w:id="44" w:name="_Toc136810580"/>
       <w:r>
         <w:rPr>
           <w:rStyle w:val="Ttulo3Char"/>
@@ -13044,7 +13059,7 @@
         </w:rPr>
         <w:t>Capítulo 5</w:t>
       </w:r>
-      <w:bookmarkEnd w:id="42"/>
+      <w:bookmarkEnd w:id="43"/>
       <w:r>
         <w:rPr>
           <w:rStyle w:val="Ttulo3Char"/>
@@ -13085,7 +13100,7 @@
         </w:rPr>
         <w:t>ão de Utilizadores</w:t>
       </w:r>
-      <w:bookmarkEnd w:id="43"/>
+      <w:bookmarkEnd w:id="44"/>
       <w:r>
         <w:rPr>
           <w:rFonts w:asciiTheme="majorHAnsi" w:hAnsiTheme="majorHAnsi"/>
@@ -13154,8 +13169,8 @@
           <w:noProof/>
         </w:rPr>
       </w:pPr>
-      <w:bookmarkStart w:id="44" w:name="_Toc104202097"/>
-      <w:bookmarkStart w:id="45" w:name="_Toc136810581"/>
+      <w:bookmarkStart w:id="45" w:name="_Toc104202097"/>
+      <w:bookmarkStart w:id="46" w:name="_Toc136810581"/>
       <w:r>
         <w:rPr>
           <w:rStyle w:val="Ttulo3Char"/>
@@ -13164,7 +13179,7 @@
         </w:rPr>
         <w:t>Capítulo 6</w:t>
       </w:r>
-      <w:bookmarkEnd w:id="44"/>
+      <w:bookmarkEnd w:id="45"/>
       <w:r>
         <w:rPr>
           <w:rStyle w:val="Ttulo3Char"/>
@@ -13181,7 +13196,7 @@
         </w:rPr>
         <w:t>Módulo de Gestão de Candidaturas:</w:t>
       </w:r>
-      <w:bookmarkEnd w:id="45"/>
+      <w:bookmarkEnd w:id="46"/>
       <w:r>
         <w:rPr>
           <w:noProof/>
@@ -13219,8 +13234,8 @@
           <w:noProof/>
         </w:rPr>
       </w:pPr>
-      <w:bookmarkStart w:id="46" w:name="_Toc104202098"/>
-      <w:bookmarkStart w:id="47" w:name="_Toc136810582"/>
+      <w:bookmarkStart w:id="47" w:name="_Toc104202098"/>
+      <w:bookmarkStart w:id="48" w:name="_Toc136810582"/>
       <w:r>
         <w:rPr>
           <w:rStyle w:val="Ttulo3Char"/>
@@ -13229,7 +13244,7 @@
         </w:rPr>
         <w:t>Capítulo 7</w:t>
       </w:r>
-      <w:bookmarkEnd w:id="46"/>
+      <w:bookmarkEnd w:id="47"/>
       <w:r>
         <w:rPr>
           <w:rStyle w:val="Ttulo3Char"/>
@@ -13246,7 +13261,7 @@
         </w:rPr>
         <w:t>Conclusão e Resultados Obtidos</w:t>
       </w:r>
-      <w:bookmarkEnd w:id="47"/>
+      <w:bookmarkEnd w:id="48"/>
       <w:r>
         <w:rPr>
           <w:rFonts w:asciiTheme="majorHAnsi" w:hAnsiTheme="majorHAnsi"/>
@@ -13339,8 +13354,8 @@
           <w:noProof/>
         </w:rPr>
       </w:pPr>
-      <w:bookmarkStart w:id="48" w:name="_Toc104202099"/>
-      <w:bookmarkStart w:id="49" w:name="_Toc136810583"/>
+      <w:bookmarkStart w:id="49" w:name="_Toc104202099"/>
+      <w:bookmarkStart w:id="50" w:name="_Toc136810583"/>
       <w:r>
         <w:rPr>
           <w:rStyle w:val="Ttulo3Char"/>
@@ -13349,7 +13364,7 @@
         </w:rPr>
         <w:t>Capítulo 8</w:t>
       </w:r>
-      <w:bookmarkEnd w:id="48"/>
+      <w:bookmarkEnd w:id="49"/>
       <w:r>
         <w:rPr>
           <w:rStyle w:val="Ttulo3Char"/>
@@ -13366,7 +13381,7 @@
         </w:rPr>
         <w:t>Perspectivas Futuras</w:t>
       </w:r>
-      <w:bookmarkEnd w:id="49"/>
+      <w:bookmarkEnd w:id="50"/>
       <w:r>
         <w:rPr>
           <w:rFonts w:asciiTheme="majorHAnsi" w:hAnsiTheme="majorHAnsi"/>
@@ -13417,8 +13432,8 @@
           <w:noProof/>
         </w:rPr>
       </w:pPr>
-      <w:bookmarkStart w:id="50" w:name="_Toc104202100"/>
-      <w:bookmarkStart w:id="51" w:name="_Toc136810584"/>
+      <w:bookmarkStart w:id="51" w:name="_Toc104202100"/>
+      <w:bookmarkStart w:id="52" w:name="_Toc136810584"/>
       <w:r>
         <w:rPr>
           <w:rStyle w:val="Ttulo3Char"/>
@@ -13427,7 +13442,7 @@
         </w:rPr>
         <w:t>Capítulo 9</w:t>
       </w:r>
-      <w:bookmarkEnd w:id="50"/>
+      <w:bookmarkEnd w:id="51"/>
       <w:r>
         <w:rPr>
           <w:rStyle w:val="Ttulo3Char"/>
@@ -13444,7 +13459,7 @@
         </w:rPr>
         <w:t>Anexos</w:t>
       </w:r>
-      <w:bookmarkEnd w:id="51"/>
+      <w:bookmarkEnd w:id="52"/>
       <w:r>
         <w:rPr>
           <w:rFonts w:asciiTheme="majorHAnsi" w:hAnsiTheme="majorHAnsi"/>
@@ -13476,7 +13491,7 @@
         </w:rPr>
         <w:t>ao projecto.</w:t>
       </w:r>
-      <w:bookmarkStart w:id="52" w:name="_Toc104202101"/>
+      <w:bookmarkStart w:id="53" w:name="_Toc104202101"/>
     </w:p>
     <w:p>
       <w:pPr>
@@ -13493,7 +13508,7 @@
           <w:cols w:space="720"/>
         </w:sectPr>
       </w:pPr>
-      <w:bookmarkStart w:id="53" w:name="_Toc136810585"/>
+      <w:bookmarkStart w:id="54" w:name="_Toc136810585"/>
       <w:r>
         <w:rPr>
           <w:rStyle w:val="Ttulo3Char"/>
@@ -13502,7 +13517,7 @@
         </w:rPr>
         <w:t>Capítulo 10</w:t>
       </w:r>
-      <w:bookmarkEnd w:id="52"/>
+      <w:bookmarkEnd w:id="53"/>
       <w:r>
         <w:rPr>
           <w:rStyle w:val="Ttulo3Char"/>
@@ -13519,7 +13534,7 @@
         </w:rPr>
         <w:t>Bibliográficas</w:t>
       </w:r>
-      <w:bookmarkEnd w:id="53"/>
+      <w:bookmarkEnd w:id="54"/>
       <w:r>
         <w:rPr>
           <w:rFonts w:asciiTheme="majorHAnsi" w:hAnsiTheme="majorHAnsi"/>
@@ -13548,8 +13563,8 @@
           <w:noProof/>
         </w:rPr>
       </w:pPr>
-      <w:bookmarkStart w:id="54" w:name="_Toc136810542"/>
-      <w:bookmarkStart w:id="55" w:name="_Toc136810586"/>
+      <w:bookmarkStart w:id="55" w:name="_Toc136810542"/>
+      <w:bookmarkStart w:id="56" w:name="_Toc136810586"/>
       <w:r>
         <w:rPr>
           <w:noProof/>
@@ -13557,8 +13572,8 @@
         <w:lastRenderedPageBreak/>
         <w:t>REQUISITOS DO SISTEMA</w:t>
       </w:r>
-      <w:bookmarkEnd w:id="54"/>
       <w:bookmarkEnd w:id="55"/>
+      <w:bookmarkEnd w:id="56"/>
     </w:p>
     <w:p>
       <w:pPr>
@@ -13567,14 +13582,14 @@
           <w:noProof/>
         </w:rPr>
       </w:pPr>
-      <w:bookmarkStart w:id="56" w:name="_Toc136810587"/>
+      <w:bookmarkStart w:id="57" w:name="_Toc136810587"/>
       <w:r>
         <w:rPr>
           <w:noProof/>
         </w:rPr>
         <w:t>Requisitos Funcionais</w:t>
       </w:r>
-      <w:bookmarkEnd w:id="56"/>
+      <w:bookmarkEnd w:id="57"/>
     </w:p>
     <w:tbl>
       <w:tblPr>
@@ -14400,18 +14415,31 @@
         <w:pStyle w:val="Legenda"/>
         <w:ind w:firstLine="0"/>
       </w:pPr>
-      <w:bookmarkStart w:id="57" w:name="_Toc136810812"/>
+      <w:bookmarkStart w:id="58" w:name="_Toc136810812"/>
       <w:r>
         <w:t xml:space="preserve">Tabela </w:t>
       </w:r>
-      <w:fldSimple w:instr=" SEQ Tabela \* ARABIC ">
-        <w:r>
-          <w:rPr>
-            <w:noProof/>
-          </w:rPr>
-          <w:t>2</w:t>
-        </w:r>
-      </w:fldSimple>
+      <w:r>
+        <w:fldChar w:fldCharType="begin"/>
+      </w:r>
+      <w:r>
+        <w:instrText xml:space="preserve"> SEQ Tabela \* ARABIC </w:instrText>
+      </w:r>
+      <w:r>
+        <w:fldChar w:fldCharType="separate"/>
+      </w:r>
+      <w:r>
+        <w:rPr>
+          <w:noProof/>
+        </w:rPr>
+        <w:t>2</w:t>
+      </w:r>
+      <w:r>
+        <w:rPr>
+          <w:noProof/>
+        </w:rPr>
+        <w:fldChar w:fldCharType="end"/>
+      </w:r>
       <w:r>
         <w:t xml:space="preserve"> </w:t>
       </w:r>
@@ -14436,7 +14464,7 @@
       <w:r>
         <w:t>istema</w:t>
       </w:r>
-      <w:bookmarkEnd w:id="57"/>
+      <w:bookmarkEnd w:id="58"/>
     </w:p>
     <w:p>
       <w:pPr>
@@ -14456,7 +14484,7 @@
           <w:noProof/>
         </w:rPr>
       </w:pPr>
-      <w:bookmarkStart w:id="58" w:name="_Toc136810588"/>
+      <w:bookmarkStart w:id="59" w:name="_Toc136810588"/>
       <w:r>
         <w:rPr>
           <w:noProof/>
@@ -14476,7 +14504,7 @@
         </w:rPr>
         <w:t>ão Funcionais</w:t>
       </w:r>
-      <w:bookmarkEnd w:id="58"/>
+      <w:bookmarkEnd w:id="59"/>
     </w:p>
     <w:tbl>
       <w:tblPr>
@@ -14982,7 +15010,7 @@
       <w:pPr>
         <w:pStyle w:val="Legenda"/>
       </w:pPr>
-      <w:bookmarkStart w:id="59" w:name="_Toc136810813"/>
+      <w:bookmarkStart w:id="60" w:name="_Toc136810813"/>
       <w:r>
         <w:t xml:space="preserve">Tabela </w:t>
       </w:r>
@@ -15037,7 +15065,7 @@
       <w:r>
         <w:t>istema</w:t>
       </w:r>
-      <w:bookmarkEnd w:id="59"/>
+      <w:bookmarkEnd w:id="60"/>
     </w:p>
     <w:p>
       <w:pPr>
@@ -15046,14 +15074,14 @@
           <w:noProof/>
         </w:rPr>
       </w:pPr>
-      <w:bookmarkStart w:id="60" w:name="_Toc136810589"/>
+      <w:bookmarkStart w:id="61" w:name="_Toc136810589"/>
       <w:r>
         <w:rPr>
           <w:noProof/>
         </w:rPr>
         <w:t>Requisitos de Interface</w:t>
       </w:r>
-      <w:bookmarkEnd w:id="60"/>
+      <w:bookmarkEnd w:id="61"/>
     </w:p>
     <w:tbl>
       <w:tblPr>
@@ -15418,15 +15446,7 @@
               <w:rPr>
                 <w:noProof/>
               </w:rPr>
-              <w:t>feedback claro e notificações para os usuários sobre o status de suas candidaturas, atualizações do processo seletivo e outras informações relevantes</w:t>
-            </w:r>
-            <w:bookmarkStart w:id="61" w:name="_GoBack"/>
-            <w:bookmarkEnd w:id="61"/>
-            <w:r>
-              <w:rPr>
-                <w:noProof/>
-              </w:rPr>
-              <w:t xml:space="preserve"> durante todo o processo.</w:t>
+              <w:t>feedback claro e notificações para os usuários sobre o status de suas candidaturas, atualizações do processo seletivo e outras informações relevantes durante todo o processo.</w:t>
             </w:r>
           </w:p>
         </w:tc>
@@ -16242,14 +16262,27 @@
       <w:r>
         <w:t xml:space="preserve">Tabela </w:t>
       </w:r>
-      <w:fldSimple w:instr=" SEQ Tabela \* ARABIC ">
-        <w:r>
-          <w:rPr>
-            <w:noProof/>
-          </w:rPr>
-          <w:t>5</w:t>
-        </w:r>
-      </w:fldSimple>
+      <w:r>
+        <w:fldChar w:fldCharType="begin"/>
+      </w:r>
+      <w:r>
+        <w:instrText xml:space="preserve"> SEQ Tabela \* ARABIC </w:instrText>
+      </w:r>
+      <w:r>
+        <w:fldChar w:fldCharType="separate"/>
+      </w:r>
+      <w:r>
+        <w:rPr>
+          <w:noProof/>
+        </w:rPr>
+        <w:t>5</w:t>
+      </w:r>
+      <w:r>
+        <w:rPr>
+          <w:noProof/>
+        </w:rPr>
+        <w:fldChar w:fldCharType="end"/>
+      </w:r>
       <w:r>
         <w:t xml:space="preserve"> - Tecnologias </w:t>
       </w:r>
@@ -16485,14 +16518,27 @@
       <w:r>
         <w:t xml:space="preserve">Tabela </w:t>
       </w:r>
-      <w:fldSimple w:instr=" SEQ Tabela \* ARABIC ">
-        <w:r>
-          <w:rPr>
-            <w:noProof/>
-          </w:rPr>
-          <w:t>6</w:t>
-        </w:r>
-      </w:fldSimple>
+      <w:r>
+        <w:fldChar w:fldCharType="begin"/>
+      </w:r>
+      <w:r>
+        <w:instrText xml:space="preserve"> SEQ Tabela \* ARABIC </w:instrText>
+      </w:r>
+      <w:r>
+        <w:fldChar w:fldCharType="separate"/>
+      </w:r>
+      <w:r>
+        <w:rPr>
+          <w:noProof/>
+        </w:rPr>
+        <w:t>6</w:t>
+      </w:r>
+      <w:r>
+        <w:rPr>
+          <w:noProof/>
+        </w:rPr>
+        <w:fldChar w:fldCharType="end"/>
+      </w:r>
       <w:r>
         <w:t xml:space="preserve"> -</w:t>
       </w:r>
@@ -16968,14 +17014,27 @@
       <w:r>
         <w:t xml:space="preserve">Tabela </w:t>
       </w:r>
-      <w:fldSimple w:instr=" SEQ Tabela \* ARABIC ">
-        <w:r>
-          <w:rPr>
-            <w:noProof/>
-          </w:rPr>
-          <w:t>7</w:t>
-        </w:r>
-      </w:fldSimple>
+      <w:r>
+        <w:fldChar w:fldCharType="begin"/>
+      </w:r>
+      <w:r>
+        <w:instrText xml:space="preserve"> SEQ Tabela \* ARABIC </w:instrText>
+      </w:r>
+      <w:r>
+        <w:fldChar w:fldCharType="separate"/>
+      </w:r>
+      <w:r>
+        <w:rPr>
+          <w:noProof/>
+        </w:rPr>
+        <w:t>7</w:t>
+      </w:r>
+      <w:r>
+        <w:rPr>
+          <w:noProof/>
+        </w:rPr>
+        <w:fldChar w:fldCharType="end"/>
+      </w:r>
       <w:r>
         <w:t xml:space="preserve"> - Ferramentas u</w:t>
       </w:r>
@@ -17139,14 +17198,27 @@
       <w:r>
         <w:t xml:space="preserve">Tabela </w:t>
       </w:r>
-      <w:fldSimple w:instr=" SEQ Tabela \* ARABIC ">
-        <w:r>
-          <w:rPr>
-            <w:noProof/>
-          </w:rPr>
-          <w:t>8</w:t>
-        </w:r>
-      </w:fldSimple>
+      <w:r>
+        <w:fldChar w:fldCharType="begin"/>
+      </w:r>
+      <w:r>
+        <w:instrText xml:space="preserve"> SEQ Tabela \* ARABIC </w:instrText>
+      </w:r>
+      <w:r>
+        <w:fldChar w:fldCharType="separate"/>
+      </w:r>
+      <w:r>
+        <w:rPr>
+          <w:noProof/>
+        </w:rPr>
+        <w:t>8</w:t>
+      </w:r>
+      <w:r>
+        <w:rPr>
+          <w:noProof/>
+        </w:rPr>
+        <w:fldChar w:fldCharType="end"/>
+      </w:r>
       <w:r>
         <w:t xml:space="preserve"> - Servidores </w:t>
       </w:r>
@@ -17382,14 +17454,27 @@
       <w:r>
         <w:t xml:space="preserve">Tabela </w:t>
       </w:r>
-      <w:fldSimple w:instr=" SEQ Tabela \* ARABIC ">
-        <w:r>
-          <w:rPr>
-            <w:noProof/>
-          </w:rPr>
-          <w:t>9</w:t>
-        </w:r>
-      </w:fldSimple>
+      <w:r>
+        <w:fldChar w:fldCharType="begin"/>
+      </w:r>
+      <w:r>
+        <w:instrText xml:space="preserve"> SEQ Tabela \* ARABIC </w:instrText>
+      </w:r>
+      <w:r>
+        <w:fldChar w:fldCharType="separate"/>
+      </w:r>
+      <w:r>
+        <w:rPr>
+          <w:noProof/>
+        </w:rPr>
+        <w:t>9</w:t>
+      </w:r>
+      <w:r>
+        <w:rPr>
+          <w:noProof/>
+        </w:rPr>
+        <w:fldChar w:fldCharType="end"/>
+      </w:r>
       <w:r>
         <w:t xml:space="preserve"> - Plataformas </w:t>
       </w:r>
@@ -17516,7 +17601,7 @@
           <w:lang w:val="pt-BR" w:eastAsia="pt-BR"/>
         </w:rPr>
         <w:drawing>
-          <wp:inline distT="0" distB="0" distL="0" distR="0" wp14:anchorId="0A373016" wp14:editId="023C7158">
+          <wp:inline distT="0" distB="0" distL="0" distR="0" wp14:anchorId="7B91116D" wp14:editId="07568234">
             <wp:extent cx="5734050" cy="5895734"/>
             <wp:effectExtent l="0" t="0" r="0" b="0"/>
             <wp:docPr id="15" name="Imagem 15" descr="C:\Users\Clara Juão\Documents\PROVA DE APTIDÃO PROFISSONAL\Sistema de Gestão de Candidaturas\IMG\Diagrama UseCase (jobs) II.png"/>
@@ -17576,14 +17661,27 @@
       <w:r>
         <w:t xml:space="preserve">Figure </w:t>
       </w:r>
-      <w:fldSimple w:instr=" SEQ Figure \* ARABIC ">
-        <w:r>
-          <w:rPr>
-            <w:noProof/>
-          </w:rPr>
-          <w:t>1</w:t>
-        </w:r>
-      </w:fldSimple>
+      <w:r>
+        <w:fldChar w:fldCharType="begin"/>
+      </w:r>
+      <w:r>
+        <w:instrText xml:space="preserve"> SEQ Figure \* ARABIC </w:instrText>
+      </w:r>
+      <w:r>
+        <w:fldChar w:fldCharType="separate"/>
+      </w:r>
+      <w:r>
+        <w:rPr>
+          <w:noProof/>
+        </w:rPr>
+        <w:t>1</w:t>
+      </w:r>
+      <w:r>
+        <w:rPr>
+          <w:noProof/>
+        </w:rPr>
+        <w:fldChar w:fldCharType="end"/>
+      </w:r>
       <w:r>
         <w:t xml:space="preserve">  - Arquitetura </w:t>
       </w:r>
@@ -17695,7 +17793,7 @@
           <w:lang w:val="pt-BR" w:eastAsia="pt-BR"/>
         </w:rPr>
         <w:drawing>
-          <wp:inline distT="0" distB="0" distL="0" distR="0" wp14:anchorId="63D4FD08" wp14:editId="7CFC015C">
+          <wp:inline distT="0" distB="0" distL="0" distR="0" wp14:anchorId="1CCDC542" wp14:editId="1D152994">
             <wp:extent cx="5495925" cy="4657090"/>
             <wp:effectExtent l="0" t="0" r="9525" b="0"/>
             <wp:docPr id="12" name="Imagem 12" descr="C:\Users\Clara Juão\Downloads\jobs-v3\_documentos\Arquitetura Física do Sistema.jpg"/>
@@ -17755,14 +17853,27 @@
       <w:r>
         <w:t xml:space="preserve">Figure </w:t>
       </w:r>
-      <w:fldSimple w:instr=" SEQ Figure \* ARABIC ">
-        <w:r>
-          <w:rPr>
-            <w:noProof/>
-          </w:rPr>
-          <w:t>2</w:t>
-        </w:r>
-      </w:fldSimple>
+      <w:r>
+        <w:fldChar w:fldCharType="begin"/>
+      </w:r>
+      <w:r>
+        <w:instrText xml:space="preserve"> SEQ Figure \* ARABIC </w:instrText>
+      </w:r>
+      <w:r>
+        <w:fldChar w:fldCharType="separate"/>
+      </w:r>
+      <w:r>
+        <w:rPr>
+          <w:noProof/>
+        </w:rPr>
+        <w:t>2</w:t>
+      </w:r>
+      <w:r>
+        <w:rPr>
+          <w:noProof/>
+        </w:rPr>
+        <w:fldChar w:fldCharType="end"/>
+      </w:r>
       <w:r>
         <w:t xml:space="preserve"> -</w:t>
       </w:r>
@@ -18287,14 +18398,27 @@
       <w:r>
         <w:t xml:space="preserve">Tabela </w:t>
       </w:r>
-      <w:fldSimple w:instr=" SEQ Tabela \* ARABIC ">
-        <w:r>
-          <w:rPr>
-            <w:noProof/>
-          </w:rPr>
-          <w:t>10</w:t>
-        </w:r>
-      </w:fldSimple>
+      <w:r>
+        <w:fldChar w:fldCharType="begin"/>
+      </w:r>
+      <w:r>
+        <w:instrText xml:space="preserve"> SEQ Tabela \* ARABIC </w:instrText>
+      </w:r>
+      <w:r>
+        <w:fldChar w:fldCharType="separate"/>
+      </w:r>
+      <w:r>
+        <w:rPr>
+          <w:noProof/>
+        </w:rPr>
+        <w:t>10</w:t>
+      </w:r>
+      <w:r>
+        <w:rPr>
+          <w:noProof/>
+        </w:rPr>
+        <w:fldChar w:fldCharType="end"/>
+      </w:r>
       <w:r>
         <w:t xml:space="preserve"> - Requisitos Funcionais (Módulo do de Gestão de </w:t>
       </w:r>
@@ -18656,14 +18780,27 @@
       <w:r>
         <w:t xml:space="preserve">Tabela </w:t>
       </w:r>
-      <w:fldSimple w:instr=" SEQ Tabela \* ARABIC ">
-        <w:r>
-          <w:rPr>
-            <w:noProof/>
-          </w:rPr>
-          <w:t>11</w:t>
-        </w:r>
-      </w:fldSimple>
+      <w:r>
+        <w:fldChar w:fldCharType="begin"/>
+      </w:r>
+      <w:r>
+        <w:instrText xml:space="preserve"> SEQ Tabela \* ARABIC </w:instrText>
+      </w:r>
+      <w:r>
+        <w:fldChar w:fldCharType="separate"/>
+      </w:r>
+      <w:r>
+        <w:rPr>
+          <w:noProof/>
+        </w:rPr>
+        <w:t>11</w:t>
+      </w:r>
+      <w:r>
+        <w:rPr>
+          <w:noProof/>
+        </w:rPr>
+        <w:fldChar w:fldCharType="end"/>
+      </w:r>
       <w:r>
         <w:t xml:space="preserve"> - Identificação de Actores (Módulo de Gestão de Utilizadores)</w:t>
       </w:r>
@@ -18758,7 +18895,7 @@
           <w:lang w:val="pt-BR" w:eastAsia="pt-BR"/>
         </w:rPr>
         <w:drawing>
-          <wp:inline distT="0" distB="0" distL="0" distR="0" wp14:anchorId="6ACD1504" wp14:editId="58AC1830">
+          <wp:inline distT="0" distB="0" distL="0" distR="0" wp14:anchorId="4FE8D9DF" wp14:editId="32FB2850">
             <wp:extent cx="5619750" cy="6224905"/>
             <wp:effectExtent l="0" t="0" r="0" b="4445"/>
             <wp:docPr id="19" name="Imagem 19" descr="C:\Users\Clara Juão\Documents\PROVA DE APTIDÃO PROFISSONAL\Sistema de Gestão de Candidaturas\IMG\Diagrama UseCase (jobs) - modulo I.png"/>
@@ -18815,14 +18952,27 @@
       <w:r>
         <w:t xml:space="preserve">Figure </w:t>
       </w:r>
-      <w:fldSimple w:instr=" SEQ Figure \* ARABIC ">
-        <w:r>
-          <w:rPr>
-            <w:noProof/>
-          </w:rPr>
-          <w:t>3</w:t>
-        </w:r>
-      </w:fldSimple>
+      <w:r>
+        <w:fldChar w:fldCharType="begin"/>
+      </w:r>
+      <w:r>
+        <w:instrText xml:space="preserve"> SEQ Figure \* ARABIC </w:instrText>
+      </w:r>
+      <w:r>
+        <w:fldChar w:fldCharType="separate"/>
+      </w:r>
+      <w:r>
+        <w:rPr>
+          <w:noProof/>
+        </w:rPr>
+        <w:t>3</w:t>
+      </w:r>
+      <w:r>
+        <w:rPr>
+          <w:noProof/>
+        </w:rPr>
+        <w:fldChar w:fldCharType="end"/>
+      </w:r>
       <w:r>
         <w:t xml:space="preserve"> - Diagrama de </w:t>
       </w:r>
@@ -19084,7 +19234,7 @@
           <w:lang w:val="pt-BR" w:eastAsia="pt-BR"/>
         </w:rPr>
         <w:drawing>
-          <wp:inline distT="0" distB="0" distL="0" distR="0" wp14:anchorId="5D28CC44" wp14:editId="01313CF3">
+          <wp:inline distT="0" distB="0" distL="0" distR="0" wp14:anchorId="684658E8" wp14:editId="6DCD9FEF">
             <wp:extent cx="5270575" cy="3786996"/>
             <wp:effectExtent l="0" t="0" r="0" b="0"/>
             <wp:docPr id="7" name="Imagem 7" descr="C:\Users\Clara Juão\Downloads\jobs-v3\_documentos\Diagrama MVC2.jpg"/>
@@ -19144,14 +19294,27 @@
       <w:r>
         <w:t xml:space="preserve">Figure </w:t>
       </w:r>
-      <w:fldSimple w:instr=" SEQ Figure \* ARABIC ">
-        <w:r>
-          <w:rPr>
-            <w:noProof/>
-          </w:rPr>
-          <w:t>4</w:t>
-        </w:r>
-      </w:fldSimple>
+      <w:r>
+        <w:fldChar w:fldCharType="begin"/>
+      </w:r>
+      <w:r>
+        <w:instrText xml:space="preserve"> SEQ Figure \* ARABIC </w:instrText>
+      </w:r>
+      <w:r>
+        <w:fldChar w:fldCharType="separate"/>
+      </w:r>
+      <w:r>
+        <w:rPr>
+          <w:noProof/>
+        </w:rPr>
+        <w:t>4</w:t>
+      </w:r>
+      <w:r>
+        <w:rPr>
+          <w:noProof/>
+        </w:rPr>
+        <w:fldChar w:fldCharType="end"/>
+      </w:r>
       <w:r>
         <w:t xml:space="preserve"> </w:t>
       </w:r>
@@ -19246,7 +19409,7 @@
         </w:rPr>
         <w:lastRenderedPageBreak/>
         <w:drawing>
-          <wp:inline distT="0" distB="0" distL="0" distR="0" wp14:anchorId="58FBED80" wp14:editId="53D31C52">
+          <wp:inline distT="0" distB="0" distL="0" distR="0" wp14:anchorId="047D83FF" wp14:editId="5E3D7DF7">
             <wp:extent cx="5690873" cy="3590925"/>
             <wp:effectExtent l="0" t="0" r="5080" b="0"/>
             <wp:docPr id="16" name="Imagem 16"/>
@@ -19290,14 +19453,27 @@
       <w:r>
         <w:t xml:space="preserve">Figure </w:t>
       </w:r>
-      <w:fldSimple w:instr=" SEQ Figure \* ARABIC ">
-        <w:r>
-          <w:rPr>
-            <w:noProof/>
-          </w:rPr>
-          <w:t>5</w:t>
-        </w:r>
-      </w:fldSimple>
+      <w:r>
+        <w:fldChar w:fldCharType="begin"/>
+      </w:r>
+      <w:r>
+        <w:instrText xml:space="preserve"> SEQ Figure \* ARABIC </w:instrText>
+      </w:r>
+      <w:r>
+        <w:fldChar w:fldCharType="separate"/>
+      </w:r>
+      <w:r>
+        <w:rPr>
+          <w:noProof/>
+        </w:rPr>
+        <w:t>5</w:t>
+      </w:r>
+      <w:r>
+        <w:rPr>
+          <w:noProof/>
+        </w:rPr>
+        <w:fldChar w:fldCharType="end"/>
+      </w:r>
       <w:r>
         <w:t xml:space="preserve"> - Apresentação </w:t>
       </w:r>
@@ -19350,7 +19526,7 @@
           <w:lang w:val="pt-BR" w:eastAsia="pt-BR"/>
         </w:rPr>
         <w:drawing>
-          <wp:inline distT="0" distB="0" distL="0" distR="0" wp14:anchorId="64F24C67" wp14:editId="3E6A0AB9">
+          <wp:inline distT="0" distB="0" distL="0" distR="0" wp14:anchorId="78164CA3" wp14:editId="0A86F63D">
             <wp:extent cx="5690195" cy="2941607"/>
             <wp:effectExtent l="0" t="0" r="6350" b="0"/>
             <wp:docPr id="23" name="Imagem 23" descr="C:\Users\Clara Juão\Pictures\Screenshot\Captura de Ecrã (1).png"/>
@@ -19407,14 +19583,27 @@
       <w:r>
         <w:t xml:space="preserve">Figure </w:t>
       </w:r>
-      <w:fldSimple w:instr=" SEQ Figure \* ARABIC ">
-        <w:r>
-          <w:rPr>
-            <w:noProof/>
-          </w:rPr>
-          <w:t>6</w:t>
-        </w:r>
-      </w:fldSimple>
+      <w:r>
+        <w:fldChar w:fldCharType="begin"/>
+      </w:r>
+      <w:r>
+        <w:instrText xml:space="preserve"> SEQ Figure \* ARABIC </w:instrText>
+      </w:r>
+      <w:r>
+        <w:fldChar w:fldCharType="separate"/>
+      </w:r>
+      <w:r>
+        <w:rPr>
+          <w:noProof/>
+        </w:rPr>
+        <w:t>6</w:t>
+      </w:r>
+      <w:r>
+        <w:rPr>
+          <w:noProof/>
+        </w:rPr>
+        <w:fldChar w:fldCharType="end"/>
+      </w:r>
       <w:r>
         <w:t xml:space="preserve"> - Apresentação do </w:t>
       </w:r>
@@ -19496,7 +19685,7 @@
           <w:lang w:val="pt-BR" w:eastAsia="pt-BR"/>
         </w:rPr>
         <w:drawing>
-          <wp:inline distT="0" distB="0" distL="0" distR="0" wp14:anchorId="052A25FD" wp14:editId="3D001907">
+          <wp:inline distT="0" distB="0" distL="0" distR="0" wp14:anchorId="76A140B9" wp14:editId="233CECC0">
             <wp:extent cx="5953125" cy="2314522"/>
             <wp:effectExtent l="0" t="0" r="0" b="0"/>
             <wp:docPr id="8" name="Imagem 8" descr="C:\Users\Clara Juão\Downloads\jobs-v3\_documentos\imagens\Camada de Negocio (jobs) modulo I.jpg"/>
@@ -19553,14 +19742,27 @@
       <w:r>
         <w:t xml:space="preserve">Figure </w:t>
       </w:r>
-      <w:fldSimple w:instr=" SEQ Figure \* ARABIC ">
-        <w:r>
-          <w:rPr>
-            <w:noProof/>
-          </w:rPr>
-          <w:t>7</w:t>
-        </w:r>
-      </w:fldSimple>
+      <w:r>
+        <w:fldChar w:fldCharType="begin"/>
+      </w:r>
+      <w:r>
+        <w:instrText xml:space="preserve"> SEQ Figure \* ARABIC </w:instrText>
+      </w:r>
+      <w:r>
+        <w:fldChar w:fldCharType="separate"/>
+      </w:r>
+      <w:r>
+        <w:rPr>
+          <w:noProof/>
+        </w:rPr>
+        <w:t>7</w:t>
+      </w:r>
+      <w:r>
+        <w:rPr>
+          <w:noProof/>
+        </w:rPr>
+        <w:fldChar w:fldCharType="end"/>
+      </w:r>
       <w:r>
         <w:t xml:space="preserve"> - Camada de </w:t>
       </w:r>
@@ -19661,7 +19863,7 @@
           <w:lang w:val="pt-BR" w:eastAsia="pt-BR"/>
         </w:rPr>
         <w:drawing>
-          <wp:inline distT="0" distB="0" distL="0" distR="0" wp14:anchorId="47CCEB46" wp14:editId="1B6AAC15">
+          <wp:inline distT="0" distB="0" distL="0" distR="0" wp14:anchorId="735338D2" wp14:editId="5AB7BD89">
             <wp:extent cx="5295751" cy="3027872"/>
             <wp:effectExtent l="0" t="0" r="635" b="1270"/>
             <wp:docPr id="21" name="Imagem 21" descr="C:\Users\Clara Juão\Documents\PROVA DE APTIDÃO PROFISSONAL\Sistema de Gestão de Candidaturas\IMG\DBD (jobs) modulo I.png"/>
@@ -19718,14 +19920,27 @@
       <w:r>
         <w:t xml:space="preserve">Figure </w:t>
       </w:r>
-      <w:fldSimple w:instr=" SEQ Figure \* ARABIC ">
-        <w:r>
-          <w:rPr>
-            <w:noProof/>
-          </w:rPr>
-          <w:t>8</w:t>
-        </w:r>
-      </w:fldSimple>
+      <w:r>
+        <w:fldChar w:fldCharType="begin"/>
+      </w:r>
+      <w:r>
+        <w:instrText xml:space="preserve"> SEQ Figure \* ARABIC </w:instrText>
+      </w:r>
+      <w:r>
+        <w:fldChar w:fldCharType="separate"/>
+      </w:r>
+      <w:r>
+        <w:rPr>
+          <w:noProof/>
+        </w:rPr>
+        <w:t>8</w:t>
+      </w:r>
+      <w:r>
+        <w:rPr>
+          <w:noProof/>
+        </w:rPr>
+        <w:fldChar w:fldCharType="end"/>
+      </w:r>
       <w:r>
         <w:t xml:space="preserve"> - Diagrama de </w:t>
       </w:r>
@@ -20360,14 +20575,27 @@
       <w:r>
         <w:t xml:space="preserve">Tabela </w:t>
       </w:r>
-      <w:fldSimple w:instr=" SEQ Tabela \* ARABIC ">
-        <w:r>
-          <w:rPr>
-            <w:noProof/>
-          </w:rPr>
-          <w:t>12</w:t>
-        </w:r>
-      </w:fldSimple>
+      <w:r>
+        <w:fldChar w:fldCharType="begin"/>
+      </w:r>
+      <w:r>
+        <w:instrText xml:space="preserve"> SEQ Tabela \* ARABIC </w:instrText>
+      </w:r>
+      <w:r>
+        <w:fldChar w:fldCharType="separate"/>
+      </w:r>
+      <w:r>
+        <w:rPr>
+          <w:noProof/>
+        </w:rPr>
+        <w:t>12</w:t>
+      </w:r>
+      <w:r>
+        <w:rPr>
+          <w:noProof/>
+        </w:rPr>
+        <w:fldChar w:fldCharType="end"/>
+      </w:r>
       <w:r>
         <w:t xml:space="preserve"> - Requisitos Funcionais (Módulo de Gestão de Candidaturas)</w:t>
       </w:r>
@@ -20732,14 +20960,27 @@
       <w:r>
         <w:t xml:space="preserve">Tabela </w:t>
       </w:r>
-      <w:fldSimple w:instr=" SEQ Tabela \* ARABIC ">
-        <w:r>
-          <w:rPr>
-            <w:noProof/>
-          </w:rPr>
-          <w:t>13</w:t>
-        </w:r>
-      </w:fldSimple>
+      <w:r>
+        <w:fldChar w:fldCharType="begin"/>
+      </w:r>
+      <w:r>
+        <w:instrText xml:space="preserve"> SEQ Tabela \* ARABIC </w:instrText>
+      </w:r>
+      <w:r>
+        <w:fldChar w:fldCharType="separate"/>
+      </w:r>
+      <w:r>
+        <w:rPr>
+          <w:noProof/>
+        </w:rPr>
+        <w:t>13</w:t>
+      </w:r>
+      <w:r>
+        <w:rPr>
+          <w:noProof/>
+        </w:rPr>
+        <w:fldChar w:fldCharType="end"/>
+      </w:r>
       <w:r>
         <w:t xml:space="preserve"> - Identificação de Actores</w:t>
       </w:r>
@@ -20799,7 +21040,7 @@
           <w:lang w:val="pt-BR" w:eastAsia="pt-BR"/>
         </w:rPr>
         <w:drawing>
-          <wp:inline distT="0" distB="0" distL="0" distR="0" wp14:anchorId="66585853" wp14:editId="664158EB">
+          <wp:inline distT="0" distB="0" distL="0" distR="0" wp14:anchorId="55EF0450" wp14:editId="4D855F35">
             <wp:extent cx="5647697" cy="6329548"/>
             <wp:effectExtent l="0" t="0" r="0" b="635"/>
             <wp:docPr id="3" name="Imagem 3" descr="C:\Users\Clara Juão\Documents\PROVA DE APTIDÃO PROFISSONAL\Sistema de Gestão de Candidaturas\IMG\Diagrama UseCase (jobs) II.png"/>
@@ -20856,14 +21097,27 @@
       <w:r>
         <w:t xml:space="preserve">Figure </w:t>
       </w:r>
-      <w:fldSimple w:instr=" SEQ Figure \* ARABIC ">
-        <w:r>
-          <w:rPr>
-            <w:noProof/>
-          </w:rPr>
-          <w:t>9</w:t>
-        </w:r>
-      </w:fldSimple>
+      <w:r>
+        <w:fldChar w:fldCharType="begin"/>
+      </w:r>
+      <w:r>
+        <w:instrText xml:space="preserve"> SEQ Figure \* ARABIC </w:instrText>
+      </w:r>
+      <w:r>
+        <w:fldChar w:fldCharType="separate"/>
+      </w:r>
+      <w:r>
+        <w:rPr>
+          <w:noProof/>
+        </w:rPr>
+        <w:t>9</w:t>
+      </w:r>
+      <w:r>
+        <w:rPr>
+          <w:noProof/>
+        </w:rPr>
+        <w:fldChar w:fldCharType="end"/>
+      </w:r>
       <w:r>
         <w:t xml:space="preserve"> </w:t>
       </w:r>
@@ -20930,7 +21184,7 @@
           <w:lang w:val="pt-BR" w:eastAsia="pt-BR"/>
         </w:rPr>
         <w:drawing>
-          <wp:inline distT="0" distB="0" distL="0" distR="0" wp14:anchorId="73FD175E" wp14:editId="4F7675D9">
+          <wp:inline distT="0" distB="0" distL="0" distR="0" wp14:anchorId="10A24E8C" wp14:editId="3DABFF9D">
             <wp:extent cx="5703867" cy="3157268"/>
             <wp:effectExtent l="0" t="0" r="0" b="5080"/>
             <wp:docPr id="9" name="Imagem 9"/>
@@ -20974,14 +21228,27 @@
       <w:r>
         <w:t xml:space="preserve">Figure </w:t>
       </w:r>
-      <w:fldSimple w:instr=" SEQ Figure \* ARABIC ">
-        <w:r>
-          <w:rPr>
-            <w:noProof/>
-          </w:rPr>
-          <w:t>10</w:t>
-        </w:r>
-      </w:fldSimple>
+      <w:r>
+        <w:fldChar w:fldCharType="begin"/>
+      </w:r>
+      <w:r>
+        <w:instrText xml:space="preserve"> SEQ Figure \* ARABIC </w:instrText>
+      </w:r>
+      <w:r>
+        <w:fldChar w:fldCharType="separate"/>
+      </w:r>
+      <w:r>
+        <w:rPr>
+          <w:noProof/>
+        </w:rPr>
+        <w:t>10</w:t>
+      </w:r>
+      <w:r>
+        <w:rPr>
+          <w:noProof/>
+        </w:rPr>
+        <w:fldChar w:fldCharType="end"/>
+      </w:r>
       <w:r>
         <w:t xml:space="preserve"> – Apresentação do </w:t>
       </w:r>
@@ -21016,7 +21283,7 @@
           <w:lang w:val="pt-BR" w:eastAsia="pt-BR"/>
         </w:rPr>
         <w:drawing>
-          <wp:inline distT="0" distB="0" distL="0" distR="0" wp14:anchorId="0E93D3B0" wp14:editId="582CAFD9">
+          <wp:inline distT="0" distB="0" distL="0" distR="0" wp14:anchorId="0A7A1111" wp14:editId="07ED634A">
             <wp:extent cx="5914778" cy="3226280"/>
             <wp:effectExtent l="0" t="0" r="0" b="0"/>
             <wp:docPr id="10" name="Imagem 10"/>
@@ -21060,14 +21327,27 @@
       <w:r>
         <w:t xml:space="preserve">Figure </w:t>
       </w:r>
-      <w:fldSimple w:instr=" SEQ Figure \* ARABIC ">
-        <w:r>
-          <w:rPr>
-            <w:noProof/>
-          </w:rPr>
-          <w:t>11</w:t>
-        </w:r>
-      </w:fldSimple>
+      <w:r>
+        <w:fldChar w:fldCharType="begin"/>
+      </w:r>
+      <w:r>
+        <w:instrText xml:space="preserve"> SEQ Figure \* ARABIC </w:instrText>
+      </w:r>
+      <w:r>
+        <w:fldChar w:fldCharType="separate"/>
+      </w:r>
+      <w:r>
+        <w:rPr>
+          <w:noProof/>
+        </w:rPr>
+        <w:t>11</w:t>
+      </w:r>
+      <w:r>
+        <w:rPr>
+          <w:noProof/>
+        </w:rPr>
+        <w:fldChar w:fldCharType="end"/>
+      </w:r>
       <w:r>
         <w:t xml:space="preserve"> – Apresentação da </w:t>
       </w:r>
@@ -21119,7 +21399,7 @@
           <w:lang w:val="pt-BR" w:eastAsia="pt-BR"/>
         </w:rPr>
         <w:drawing>
-          <wp:inline distT="0" distB="0" distL="0" distR="0" wp14:anchorId="4562F86A" wp14:editId="00E0D985">
+          <wp:inline distT="0" distB="0" distL="0" distR="0" wp14:anchorId="3906C482" wp14:editId="53AD72A9">
             <wp:extent cx="5590607" cy="5324475"/>
             <wp:effectExtent l="0" t="0" r="0" b="0"/>
             <wp:docPr id="25" name="Imagem 25" descr="C:\Users\Clara Juão\Downloads\jobs-v3\_documentos\imagens\Camada de Negocio (jobs) modulo II.jpg"/>
@@ -21176,14 +21456,27 @@
       <w:r>
         <w:t xml:space="preserve">Figure </w:t>
       </w:r>
-      <w:fldSimple w:instr=" SEQ Figure \* ARABIC ">
-        <w:r>
-          <w:rPr>
-            <w:noProof/>
-          </w:rPr>
-          <w:t>12</w:t>
-        </w:r>
-      </w:fldSimple>
+      <w:r>
+        <w:fldChar w:fldCharType="begin"/>
+      </w:r>
+      <w:r>
+        <w:instrText xml:space="preserve"> SEQ Figure \* ARABIC </w:instrText>
+      </w:r>
+      <w:r>
+        <w:fldChar w:fldCharType="separate"/>
+      </w:r>
+      <w:r>
+        <w:rPr>
+          <w:noProof/>
+        </w:rPr>
+        <w:t>12</w:t>
+      </w:r>
+      <w:r>
+        <w:rPr>
+          <w:noProof/>
+        </w:rPr>
+        <w:fldChar w:fldCharType="end"/>
+      </w:r>
       <w:r>
         <w:t xml:space="preserve"> - Camada de </w:t>
       </w:r>
@@ -21291,7 +21584,7 @@
           <w:lang w:val="pt-BR" w:eastAsia="pt-BR"/>
         </w:rPr>
         <w:drawing>
-          <wp:inline distT="0" distB="0" distL="0" distR="0" wp14:anchorId="4D058314" wp14:editId="67828635">
+          <wp:inline distT="0" distB="0" distL="0" distR="0" wp14:anchorId="4014A984" wp14:editId="73B80AE9">
             <wp:extent cx="5786972" cy="4667250"/>
             <wp:effectExtent l="0" t="0" r="4445" b="0"/>
             <wp:docPr id="20" name="Imagem 20" descr="C:\Users\Clara Juão\Documents\PROVA DE APTIDÃO PROFISSONAL\Sistema de Gestão de Candidaturas\DRAW\IMG\DBD(jobs).png"/>
@@ -21348,14 +21641,27 @@
       <w:r>
         <w:t xml:space="preserve">Figure </w:t>
       </w:r>
-      <w:fldSimple w:instr=" SEQ Figure \* ARABIC ">
-        <w:r>
-          <w:rPr>
-            <w:noProof/>
-          </w:rPr>
-          <w:t>13</w:t>
-        </w:r>
-      </w:fldSimple>
+      <w:r>
+        <w:fldChar w:fldCharType="begin"/>
+      </w:r>
+      <w:r>
+        <w:instrText xml:space="preserve"> SEQ Figure \* ARABIC </w:instrText>
+      </w:r>
+      <w:r>
+        <w:fldChar w:fldCharType="separate"/>
+      </w:r>
+      <w:r>
+        <w:rPr>
+          <w:noProof/>
+        </w:rPr>
+        <w:t>13</w:t>
+      </w:r>
+      <w:r>
+        <w:rPr>
+          <w:noProof/>
+        </w:rPr>
+        <w:fldChar w:fldCharType="end"/>
+      </w:r>
       <w:r>
         <w:t xml:space="preserve"> - Diagrama de </w:t>
       </w:r>
@@ -22003,7 +22309,7 @@
           <w:lang w:val="pt-BR" w:eastAsia="pt-BR"/>
         </w:rPr>
         <w:drawing>
-          <wp:inline distT="0" distB="0" distL="0" distR="0" wp14:anchorId="156392CC" wp14:editId="28035309">
+          <wp:inline distT="0" distB="0" distL="0" distR="0" wp14:anchorId="7687844D" wp14:editId="47EB8152">
             <wp:extent cx="5486400" cy="3086100"/>
             <wp:effectExtent l="0" t="0" r="0" b="0"/>
             <wp:docPr id="4" name="Imagem 4" descr="C:\Users\Clara Juão\Downloads\jobs-v3\_documentos\Capturas de Tela\Captura de Ecrã (23).png"/>
@@ -22060,14 +22366,27 @@
       <w:r>
         <w:t xml:space="preserve">Figure </w:t>
       </w:r>
-      <w:fldSimple w:instr=" SEQ Figure \* ARABIC ">
-        <w:r>
-          <w:rPr>
-            <w:noProof/>
-          </w:rPr>
-          <w:t>14</w:t>
-        </w:r>
-      </w:fldSimple>
+      <w:r>
+        <w:fldChar w:fldCharType="begin"/>
+      </w:r>
+      <w:r>
+        <w:instrText xml:space="preserve"> SEQ Figure \* ARABIC </w:instrText>
+      </w:r>
+      <w:r>
+        <w:fldChar w:fldCharType="separate"/>
+      </w:r>
+      <w:r>
+        <w:rPr>
+          <w:noProof/>
+        </w:rPr>
+        <w:t>14</w:t>
+      </w:r>
+      <w:r>
+        <w:rPr>
+          <w:noProof/>
+        </w:rPr>
+        <w:fldChar w:fldCharType="end"/>
+      </w:r>
       <w:r>
         <w:t xml:space="preserve"> - Anexo 1 (Formulário de Publicação de Vaga)</w:t>
       </w:r>
@@ -22085,7 +22404,7 @@
           <w:lang w:val="pt-BR" w:eastAsia="pt-BR"/>
         </w:rPr>
         <w:drawing>
-          <wp:inline distT="0" distB="0" distL="0" distR="0" wp14:anchorId="22953938" wp14:editId="51C0CE9E">
+          <wp:inline distT="0" distB="0" distL="0" distR="0" wp14:anchorId="30CD10AA" wp14:editId="4605167C">
             <wp:extent cx="5486377" cy="2898475"/>
             <wp:effectExtent l="0" t="0" r="635" b="0"/>
             <wp:docPr id="17" name="Imagem 17" descr="C:\Users\Clara Juão\Downloads\jobs-v3\_documentos\Capturas de Tela\Captura de Ecrã (35).png"/>
@@ -22142,14 +22461,27 @@
       <w:r>
         <w:t xml:space="preserve">Figure </w:t>
       </w:r>
-      <w:fldSimple w:instr=" SEQ Figure \* ARABIC ">
-        <w:r>
-          <w:rPr>
-            <w:noProof/>
-          </w:rPr>
-          <w:t>15</w:t>
-        </w:r>
-      </w:fldSimple>
+      <w:r>
+        <w:fldChar w:fldCharType="begin"/>
+      </w:r>
+      <w:r>
+        <w:instrText xml:space="preserve"> SEQ Figure \* ARABIC </w:instrText>
+      </w:r>
+      <w:r>
+        <w:fldChar w:fldCharType="separate"/>
+      </w:r>
+      <w:r>
+        <w:rPr>
+          <w:noProof/>
+        </w:rPr>
+        <w:t>15</w:t>
+      </w:r>
+      <w:r>
+        <w:rPr>
+          <w:noProof/>
+        </w:rPr>
+        <w:fldChar w:fldCharType="end"/>
+      </w:r>
       <w:r>
         <w:t xml:space="preserve"> - Anexo 2 (Formulário de Criação de Curriculo Digital)</w:t>
       </w:r>
@@ -22168,7 +22500,7 @@
         </w:rPr>
         <w:lastRenderedPageBreak/>
         <w:drawing>
-          <wp:inline distT="0" distB="0" distL="0" distR="0" wp14:anchorId="6CC362DB" wp14:editId="1EB45523">
+          <wp:inline distT="0" distB="0" distL="0" distR="0" wp14:anchorId="4C3C6CE3" wp14:editId="452A1223">
             <wp:extent cx="5486400" cy="3086100"/>
             <wp:effectExtent l="0" t="0" r="0" b="0"/>
             <wp:docPr id="14" name="Imagem 14" descr="C:\Users\Clara Juão\Downloads\jobs-v3\_documentos\Capturas de Tela\Captura de Ecrã (10).png"/>
@@ -22228,14 +22560,27 @@
       <w:r>
         <w:t xml:space="preserve">Figure </w:t>
       </w:r>
-      <w:fldSimple w:instr=" SEQ Figure \* ARABIC ">
-        <w:r>
-          <w:rPr>
-            <w:noProof/>
-          </w:rPr>
-          <w:t>16</w:t>
-        </w:r>
-      </w:fldSimple>
+      <w:r>
+        <w:fldChar w:fldCharType="begin"/>
+      </w:r>
+      <w:r>
+        <w:instrText xml:space="preserve"> SEQ Figure \* ARABIC </w:instrText>
+      </w:r>
+      <w:r>
+        <w:fldChar w:fldCharType="separate"/>
+      </w:r>
+      <w:r>
+        <w:rPr>
+          <w:noProof/>
+        </w:rPr>
+        <w:t>16</w:t>
+      </w:r>
+      <w:r>
+        <w:rPr>
+          <w:noProof/>
+        </w:rPr>
+        <w:fldChar w:fldCharType="end"/>
+      </w:r>
       <w:r>
         <w:t xml:space="preserve"> - Anexo 3 (Email de Recuperaçaõ de Senha)</w:t>
       </w:r>
@@ -22261,7 +22606,7 @@
           <w:lang w:val="pt-BR" w:eastAsia="pt-BR"/>
         </w:rPr>
         <w:drawing>
-          <wp:inline distT="0" distB="0" distL="0" distR="0" wp14:anchorId="0732D0A6" wp14:editId="437B14DF">
+          <wp:inline distT="0" distB="0" distL="0" distR="0" wp14:anchorId="7A06A21A" wp14:editId="6B85B408">
             <wp:extent cx="5486400" cy="3086100"/>
             <wp:effectExtent l="0" t="0" r="0" b="0"/>
             <wp:docPr id="13" name="Imagem 13" descr="C:\Users\Clara Juão\Downloads\jobs-v3\_documentos\Capturas de Tela\Captura de Ecrã (21).png"/>
@@ -22318,14 +22663,27 @@
       <w:r>
         <w:t xml:space="preserve">Figure </w:t>
       </w:r>
-      <w:fldSimple w:instr=" SEQ Figure \* ARABIC ">
-        <w:r>
-          <w:rPr>
-            <w:noProof/>
-          </w:rPr>
-          <w:t>17</w:t>
-        </w:r>
-      </w:fldSimple>
+      <w:r>
+        <w:fldChar w:fldCharType="begin"/>
+      </w:r>
+      <w:r>
+        <w:instrText xml:space="preserve"> SEQ Figure \* ARABIC </w:instrText>
+      </w:r>
+      <w:r>
+        <w:fldChar w:fldCharType="separate"/>
+      </w:r>
+      <w:r>
+        <w:rPr>
+          <w:noProof/>
+        </w:rPr>
+        <w:t>17</w:t>
+      </w:r>
+      <w:r>
+        <w:rPr>
+          <w:noProof/>
+        </w:rPr>
+        <w:fldChar w:fldCharType="end"/>
+      </w:r>
       <w:r>
         <w:t xml:space="preserve"> - Anexo 4 (Registro de Actividades)</w:t>
       </w:r>
@@ -22351,7 +22709,7 @@
         <w:br w:type="page"/>
       </w:r>
     </w:p>
-    <w:bookmarkEnd w:id="26" w:displacedByCustomXml="next"/>
+    <w:bookmarkEnd w:id="27" w:displacedByCustomXml="next"/>
     <w:bookmarkStart w:id="144" w:name="_Toc136810635" w:displacedByCustomXml="next"/>
     <w:bookmarkStart w:id="145" w:name="_Toc136810550" w:displacedByCustomXml="next"/>
     <w:bookmarkStart w:id="146" w:name="_Toc104202142" w:displacedByCustomXml="next"/>
@@ -22407,6 +22765,7 @@
             <w:id w:val="-573587230"/>
             <w:bibliography/>
           </w:sdtPr>
+          <w:sdtEndPr/>
           <w:sdtContent>
             <w:p>
               <w:pPr>
@@ -23239,6 +23598,7 @@
         <w:docPartUnique/>
       </w:docPartObj>
     </w:sdtPr>
+    <w:sdtEndPr/>
     <w:sdtContent>
       <w:p>
         <w:pPr>
@@ -23270,7 +23630,7 @@
           <w:rPr>
             <w:noProof/>
           </w:rPr>
-          <w:t>17</w:t>
+          <w:t>19</w:t>
         </w:r>
         <w:r>
           <w:rPr>
@@ -23294,6 +23654,7 @@
         <w:docPartUnique/>
       </w:docPartObj>
     </w:sdtPr>
+    <w:sdtEndPr/>
     <w:sdtContent>
       <w:p>
         <w:pPr>
@@ -23375,7 +23736,7 @@
 <w:numbering xmlns:wpc="http://schemas.microsoft.com/office/word/2010/wordprocessingCanvas" xmlns:cx="http://schemas.microsoft.com/office/drawing/2014/chartex" xmlns:mc="http://schemas.openxmlformats.org/markup-compatibility/2006" xmlns:o="urn:schemas-microsoft-com:office:office" xmlns:r="http://schemas.openxmlformats.org/officeDocument/2006/relationships" xmlns:m="http://schemas.openxmlformats.org/officeDocument/2006/math" xmlns:v="urn:schemas-microsoft-com:vml" xmlns:wp14="http://schemas.microsoft.com/office/word/2010/wordprocessingDrawing" xmlns:wp="http://schemas.openxmlformats.org/drawingml/2006/wordprocessingDrawing" xmlns:w10="urn:schemas-microsoft-com:office:word" xmlns:w="http://schemas.openxmlformats.org/wordprocessingml/2006/main" xmlns:w14="http://schemas.microsoft.com/office/word/2010/wordml" xmlns:w15="http://schemas.microsoft.com/office/word/2012/wordml" xmlns:w16se="http://schemas.microsoft.com/office/word/2015/wordml/symex" xmlns:wpg="http://schemas.microsoft.com/office/word/2010/wordprocessingGroup" xmlns:wpi="http://schemas.microsoft.com/office/word/2010/wordprocessingInk" xmlns:wne="http://schemas.microsoft.com/office/word/2006/wordml" xmlns:wps="http://schemas.microsoft.com/office/word/2010/wordprocessingShape" mc:Ignorable="w14 w15 w16se wp14">
   <w:numPicBullet w:numPicBulletId="0">
     <w:pict>
-      <v:shapetype id="_x0000_t75" coordsize="21600,21600" o:spt="75" o:preferrelative="t" path="m@4@5l@4@11@9@11@9@5xe" filled="f" stroked="f">
+      <v:shapetype w14:anchorId="13F0280E" id="_x0000_t75" coordsize="21600,21600" o:spt="75" o:preferrelative="t" path="m@4@5l@4@11@9@11@9@5xe" filled="f" stroked="f">
         <v:stroke joinstyle="miter"/>
         <v:formulas>
           <v:f eqn="if lineDrawn pixelLineWidth 0"/>
@@ -23394,7 +23755,7 @@
         <v:path o:extrusionok="f" gradientshapeok="t" o:connecttype="rect"/>
         <o:lock v:ext="edit" aspectratio="t"/>
       </v:shapetype>
-      <v:shape id="_x0000_i1037" type="#_x0000_t75" style="width:11.25pt;height:11.25pt" o:bullet="t">
+      <v:shape id="_x0000_i1028" type="#_x0000_t75" style="width:11.25pt;height:11.25pt" o:bullet="t">
         <v:imagedata r:id="rId1" o:title="msoC4F4"/>
       </v:shape>
     </w:pict>
@@ -33510,7 +33871,7 @@
 </file>
 
 <file path=customXml/itemProps1.xml><?xml version="1.0" encoding="utf-8"?>
-<ds:datastoreItem xmlns:ds="http://schemas.openxmlformats.org/officeDocument/2006/customXml" ds:itemID="{EC455EF7-382B-4929-979B-2F81589C168A}">
+<ds:datastoreItem xmlns:ds="http://schemas.openxmlformats.org/officeDocument/2006/customXml" ds:itemID="{1BFB9F9E-4FB3-4CB2-A657-24C5A31757C7}">
   <ds:schemaRefs>
     <ds:schemaRef ds:uri="http://schemas.openxmlformats.org/officeDocument/2006/bibliography"/>
   </ds:schemaRefs>

</xml_diff>